<commit_message>
Corrección de un pequeño defecto en Dashboard
</commit_message>
<xml_diff>
--- a/src/documentation/Refactoring.docx
+++ b/src/documentation/Refactoring.docx
@@ -99,23 +99,20 @@
     <w:p>
       <w:pPr>
         <w:pStyle w:val="Prrafodelista"/>
-        <w:numPr>
-          <w:ilvl w:val="0"/>
-          <w:numId w:val="1"/>
-        </w:numPr>
-      </w:pPr>
+      </w:pPr>
+      <w:bookmarkStart w:id="0" w:name="_GoBack"/>
       <w:r>
         <w:rPr>
           <w:noProof/>
         </w:rPr>
         <w:drawing>
-          <wp:anchor distT="0" distB="0" distL="114300" distR="114300" simplePos="0" relativeHeight="251658240" behindDoc="0" locked="0" layoutInCell="1" allowOverlap="1" wp14:anchorId="6B8508DA" wp14:editId="69B18502">
+          <wp:anchor distT="0" distB="0" distL="114300" distR="114300" simplePos="0" relativeHeight="251658240" behindDoc="0" locked="0" layoutInCell="1" allowOverlap="1" wp14:anchorId="6B8508DA" wp14:editId="06E4AB18">
             <wp:simplePos x="0" y="0"/>
-            <wp:positionH relativeFrom="column">
-              <wp:posOffset>-3810</wp:posOffset>
+            <wp:positionH relativeFrom="margin">
+              <wp:align>right</wp:align>
             </wp:positionH>
             <wp:positionV relativeFrom="paragraph">
-              <wp:posOffset>-4445</wp:posOffset>
+              <wp:posOffset>167005</wp:posOffset>
             </wp:positionV>
             <wp:extent cx="5400040" cy="1350010"/>
             <wp:effectExtent l="0" t="0" r="0" b="2540"/>
@@ -158,15 +155,12 @@
           </wp:anchor>
         </w:drawing>
       </w:r>
-      <w:r>
-        <w:t xml:space="preserve">Extraemos ese fragmento de código </w:t>
-      </w:r>
-      <w:r>
-        <w:t xml:space="preserve">relacionado con identificar a un usuario </w:t>
-      </w:r>
-      <w:r>
-        <w:t>a un método aparte, quedando de la siguiente forma:</w:t>
-      </w:r>
+      <w:bookmarkEnd w:id="0"/>
+    </w:p>
+    <w:p>
+      <w:pPr>
+        <w:pStyle w:val="Prrafodelista"/>
+      </w:pPr>
     </w:p>
     <w:p/>
     <w:p>
@@ -176,10 +170,23 @@
           <w:ilvl w:val="0"/>
           <w:numId w:val="1"/>
         </w:numPr>
-        <w:rPr>
-          <w:rFonts w:ascii="Times New Roman" w:hAnsi="Times New Roman" w:cs="Times New Roman"/>
-          <w:sz w:val="24"/>
-          <w:szCs w:val="24"/>
+      </w:pPr>
+      <w:r>
+        <w:t xml:space="preserve">Extraemos ese fragmento de código </w:t>
+      </w:r>
+      <w:r>
+        <w:t xml:space="preserve">relacionado con identificar a un usuario </w:t>
+      </w:r>
+      <w:r>
+        <w:t>a un método aparte, quedando de la siguiente forma:</w:t>
+      </w:r>
+    </w:p>
+    <w:p>
+      <w:pPr>
+        <w:rPr>
+          <w:sz w:val="28"/>
+          <w:szCs w:val="28"/>
+          <w:u w:val="single"/>
         </w:rPr>
       </w:pPr>
       <w:r>
@@ -190,13 +197,13 @@
           <w:szCs w:val="24"/>
         </w:rPr>
         <w:drawing>
-          <wp:anchor distT="0" distB="0" distL="114300" distR="114300" simplePos="0" relativeHeight="251667456" behindDoc="0" locked="0" layoutInCell="1" allowOverlap="1" wp14:anchorId="5A489AA1" wp14:editId="4B09CF88">
+          <wp:anchor distT="0" distB="0" distL="114300" distR="114300" simplePos="0" relativeHeight="251667456" behindDoc="0" locked="0" layoutInCell="1" allowOverlap="1" wp14:anchorId="5A489AA1" wp14:editId="2CE24B62">
             <wp:simplePos x="0" y="0"/>
-            <wp:positionH relativeFrom="column">
-              <wp:posOffset>4386</wp:posOffset>
+            <wp:positionH relativeFrom="margin">
+              <wp:align>right</wp:align>
             </wp:positionH>
             <wp:positionV relativeFrom="paragraph">
-              <wp:posOffset>561</wp:posOffset>
+              <wp:posOffset>435610</wp:posOffset>
             </wp:positionV>
             <wp:extent cx="5400040" cy="1483360"/>
             <wp:effectExtent l="0" t="0" r="0" b="2540"/>
@@ -239,165 +246,6 @@
           </wp:anchor>
         </w:drawing>
       </w:r>
-      <w:r>
-        <w:rPr>
-          <w:noProof/>
-        </w:rPr>
-        <w:drawing>
-          <wp:anchor distT="0" distB="0" distL="114300" distR="114300" simplePos="0" relativeHeight="251659264" behindDoc="0" locked="0" layoutInCell="1" allowOverlap="1" wp14:anchorId="5BE90F8D" wp14:editId="17067854">
-            <wp:simplePos x="0" y="0"/>
-            <wp:positionH relativeFrom="margin">
-              <wp:align>right</wp:align>
-            </wp:positionH>
-            <wp:positionV relativeFrom="paragraph">
-              <wp:posOffset>567055</wp:posOffset>
-            </wp:positionV>
-            <wp:extent cx="5238115" cy="3058795"/>
-            <wp:effectExtent l="0" t="0" r="635" b="8255"/>
-            <wp:wrapTopAndBottom/>
-            <wp:docPr id="3" name="Imagen 3"/>
-            <wp:cNvGraphicFramePr>
-              <a:graphicFrameLocks xmlns:a="http://schemas.openxmlformats.org/drawingml/2006/main" noChangeAspect="1"/>
-            </wp:cNvGraphicFramePr>
-            <a:graphic xmlns:a="http://schemas.openxmlformats.org/drawingml/2006/main">
-              <a:graphicData uri="http://schemas.openxmlformats.org/drawingml/2006/picture">
-                <pic:pic xmlns:pic="http://schemas.openxmlformats.org/drawingml/2006/picture">
-                  <pic:nvPicPr>
-                    <pic:cNvPr id="1" name=""/>
-                    <pic:cNvPicPr/>
-                  </pic:nvPicPr>
-                  <pic:blipFill>
-                    <a:blip r:embed="rId7">
-                      <a:extLst>
-                        <a:ext uri="{28A0092B-C50C-407E-A947-70E740481C1C}">
-                          <a14:useLocalDpi xmlns:a14="http://schemas.microsoft.com/office/drawing/2010/main" val="0"/>
-                        </a:ext>
-                      </a:extLst>
-                    </a:blip>
-                    <a:stretch>
-                      <a:fillRect/>
-                    </a:stretch>
-                  </pic:blipFill>
-                  <pic:spPr>
-                    <a:xfrm>
-                      <a:off x="0" y="0"/>
-                      <a:ext cx="5238115" cy="3058795"/>
-                    </a:xfrm>
-                    <a:prstGeom prst="rect">
-                      <a:avLst/>
-                    </a:prstGeom>
-                  </pic:spPr>
-                </pic:pic>
-              </a:graphicData>
-            </a:graphic>
-            <wp14:sizeRelH relativeFrom="margin">
-              <wp14:pctWidth>0</wp14:pctWidth>
-            </wp14:sizeRelH>
-            <wp14:sizeRelV relativeFrom="margin">
-              <wp14:pctHeight>0</wp14:pctHeight>
-            </wp14:sizeRelV>
-          </wp:anchor>
-        </w:drawing>
-      </w:r>
-      <w:r>
-        <w:t>También encontramos esta condición un poco compleja de entender</w:t>
-      </w:r>
-      <w:r>
-        <w:t>, p</w:t>
-      </w:r>
-      <w:r>
-        <w:t>udiendo simplificarl</w:t>
-      </w:r>
-      <w:r>
-        <w:t>a, de forma que quede más sencilla</w:t>
-      </w:r>
-      <w:r>
-        <w:t>:</w:t>
-      </w:r>
-    </w:p>
-    <w:p>
-      <w:pPr>
-        <w:pStyle w:val="Prrafodelista"/>
-        <w:numPr>
-          <w:ilvl w:val="0"/>
-          <w:numId w:val="8"/>
-        </w:numPr>
-        <w:rPr>
-          <w:sz w:val="28"/>
-          <w:szCs w:val="28"/>
-        </w:rPr>
-      </w:pPr>
-      <w:r>
-        <w:rPr>
-          <w:noProof/>
-        </w:rPr>
-        <w:lastRenderedPageBreak/>
-        <w:drawing>
-          <wp:anchor distT="0" distB="0" distL="114300" distR="114300" simplePos="0" relativeHeight="251660288" behindDoc="0" locked="0" layoutInCell="1" allowOverlap="1" wp14:anchorId="6E42FBC4" wp14:editId="4A2F3D8E">
-            <wp:simplePos x="0" y="0"/>
-            <wp:positionH relativeFrom="margin">
-              <wp:align>right</wp:align>
-            </wp:positionH>
-            <wp:positionV relativeFrom="paragraph">
-              <wp:posOffset>443230</wp:posOffset>
-            </wp:positionV>
-            <wp:extent cx="5400040" cy="3095625"/>
-            <wp:effectExtent l="0" t="0" r="0" b="9525"/>
-            <wp:wrapTopAndBottom/>
-            <wp:docPr id="4" name="Imagen 4"/>
-            <wp:cNvGraphicFramePr>
-              <a:graphicFrameLocks xmlns:a="http://schemas.openxmlformats.org/drawingml/2006/main" noChangeAspect="1"/>
-            </wp:cNvGraphicFramePr>
-            <a:graphic xmlns:a="http://schemas.openxmlformats.org/drawingml/2006/main">
-              <a:graphicData uri="http://schemas.openxmlformats.org/drawingml/2006/picture">
-                <pic:pic xmlns:pic="http://schemas.openxmlformats.org/drawingml/2006/picture">
-                  <pic:nvPicPr>
-                    <pic:cNvPr id="1" name=""/>
-                    <pic:cNvPicPr/>
-                  </pic:nvPicPr>
-                  <pic:blipFill>
-                    <a:blip r:embed="rId8">
-                      <a:extLst>
-                        <a:ext uri="{28A0092B-C50C-407E-A947-70E740481C1C}">
-                          <a14:useLocalDpi xmlns:a14="http://schemas.microsoft.com/office/drawing/2010/main" val="0"/>
-                        </a:ext>
-                      </a:extLst>
-                    </a:blip>
-                    <a:stretch>
-                      <a:fillRect/>
-                    </a:stretch>
-                  </pic:blipFill>
-                  <pic:spPr>
-                    <a:xfrm>
-                      <a:off x="0" y="0"/>
-                      <a:ext cx="5400040" cy="3095625"/>
-                    </a:xfrm>
-                    <a:prstGeom prst="rect">
-                      <a:avLst/>
-                    </a:prstGeom>
-                  </pic:spPr>
-                </pic:pic>
-              </a:graphicData>
-            </a:graphic>
-          </wp:anchor>
-        </w:drawing>
-      </w:r>
-      <w:r>
-        <w:rPr>
-          <w:sz w:val="28"/>
-          <w:szCs w:val="28"/>
-        </w:rPr>
-        <w:t>Solución</w:t>
-      </w:r>
-    </w:p>
-    <w:p>
-      <w:pPr>
-        <w:rPr>
-          <w:sz w:val="28"/>
-          <w:szCs w:val="28"/>
-          <w:u w:val="single"/>
-        </w:rPr>
-      </w:pPr>
     </w:p>
     <w:p>
       <w:pPr>
@@ -411,8 +259,9 @@
         <w:rPr>
           <w:noProof/>
         </w:rPr>
+        <w:lastRenderedPageBreak/>
         <w:drawing>
-          <wp:anchor distT="0" distB="0" distL="114300" distR="114300" simplePos="0" relativeHeight="251665408" behindDoc="0" locked="0" layoutInCell="1" allowOverlap="1" wp14:anchorId="45C45682" wp14:editId="748731E0">
+          <wp:anchor distT="0" distB="0" distL="114300" distR="114300" simplePos="0" relativeHeight="251665408" behindDoc="0" locked="0" layoutInCell="1" allowOverlap="1" wp14:anchorId="45C45682" wp14:editId="694BC549">
             <wp:simplePos x="0" y="0"/>
             <wp:positionH relativeFrom="margin">
               <wp:align>left</wp:align>
@@ -437,7 +286,7 @@
                     </pic:cNvPicPr>
                   </pic:nvPicPr>
                   <pic:blipFill>
-                    <a:blip r:embed="rId9">
+                    <a:blip r:embed="rId7">
                       <a:extLst>
                         <a:ext uri="{28A0092B-C50C-407E-A947-70E740481C1C}">
                           <a14:useLocalDpi xmlns:a14="http://schemas.microsoft.com/office/drawing/2010/main" val="0"/>
@@ -486,16 +335,6 @@
     </w:p>
     <w:p>
       <w:pPr>
-        <w:rPr>
-          <w:sz w:val="28"/>
-          <w:szCs w:val="28"/>
-          <w:u w:val="single"/>
-        </w:rPr>
-      </w:pPr>
-    </w:p>
-    <w:p/>
-    <w:p>
-      <w:pPr>
         <w:pStyle w:val="Prrafodelista"/>
         <w:numPr>
           <w:ilvl w:val="0"/>
@@ -512,17 +351,16 @@
           <w:sz w:val="28"/>
           <w:szCs w:val="28"/>
         </w:rPr>
-        <w:lastRenderedPageBreak/>
         <w:drawing>
-          <wp:anchor distT="0" distB="0" distL="114300" distR="114300" simplePos="0" relativeHeight="251666432" behindDoc="0" locked="0" layoutInCell="1" allowOverlap="1" wp14:anchorId="252EDA94" wp14:editId="1C5463C9">
+          <wp:anchor distT="0" distB="0" distL="114300" distR="114300" simplePos="0" relativeHeight="251666432" behindDoc="0" locked="0" layoutInCell="1" allowOverlap="1" wp14:anchorId="252EDA94" wp14:editId="04D07623">
             <wp:simplePos x="0" y="0"/>
             <wp:positionH relativeFrom="margin">
-              <wp:align>right</wp:align>
+              <wp:posOffset>466090</wp:posOffset>
             </wp:positionH>
             <wp:positionV relativeFrom="paragraph">
-              <wp:posOffset>342900</wp:posOffset>
+              <wp:posOffset>4072890</wp:posOffset>
             </wp:positionV>
-            <wp:extent cx="5391150" cy="4457700"/>
+            <wp:extent cx="4410075" cy="3646493"/>
             <wp:effectExtent l="0" t="0" r="0" b="0"/>
             <wp:wrapTopAndBottom/>
             <wp:docPr id="8" name="Imagen 8"/>
@@ -539,7 +377,7 @@
                     </pic:cNvPicPr>
                   </pic:nvPicPr>
                   <pic:blipFill>
-                    <a:blip r:embed="rId10">
+                    <a:blip r:embed="rId8">
                       <a:extLst>
                         <a:ext uri="{28A0092B-C50C-407E-A947-70E740481C1C}">
                           <a14:useLocalDpi xmlns:a14="http://schemas.microsoft.com/office/drawing/2010/main" val="0"/>
@@ -554,7 +392,7 @@
                   <pic:spPr bwMode="auto">
                     <a:xfrm>
                       <a:off x="0" y="0"/>
-                      <a:ext cx="5391150" cy="4457700"/>
+                      <a:ext cx="4410075" cy="3646493"/>
                     </a:xfrm>
                     <a:prstGeom prst="rect">
                       <a:avLst/>
@@ -567,6 +405,12 @@
                 </pic:pic>
               </a:graphicData>
             </a:graphic>
+            <wp14:sizeRelH relativeFrom="margin">
+              <wp14:pctWidth>0</wp14:pctWidth>
+            </wp14:sizeRelH>
+            <wp14:sizeRelV relativeFrom="margin">
+              <wp14:pctHeight>0</wp14:pctHeight>
+            </wp14:sizeRelV>
           </wp:anchor>
         </w:drawing>
       </w:r>
@@ -659,7 +503,7 @@
                     <pic:cNvPicPr/>
                   </pic:nvPicPr>
                   <pic:blipFill rotWithShape="1">
-                    <a:blip r:embed="rId11"/>
+                    <a:blip r:embed="rId9"/>
                     <a:srcRect t="-1" r="12336" b="-25714"/>
                     <a:stretch/>
                   </pic:blipFill>
@@ -720,7 +564,7 @@
                     <pic:cNvPicPr/>
                   </pic:nvPicPr>
                   <pic:blipFill>
-                    <a:blip r:embed="rId12"/>
+                    <a:blip r:embed="rId10"/>
                     <a:stretch>
                       <a:fillRect/>
                     </a:stretch>
@@ -788,7 +632,7 @@
                     <pic:cNvPicPr/>
                   </pic:nvPicPr>
                   <pic:blipFill>
-                    <a:blip r:embed="rId13"/>
+                    <a:blip r:embed="rId11"/>
                     <a:stretch>
                       <a:fillRect/>
                     </a:stretch>
@@ -827,6 +671,7 @@
         <w:rPr>
           <w:noProof/>
         </w:rPr>
+        <w:lastRenderedPageBreak/>
         <w:drawing>
           <wp:anchor distT="0" distB="0" distL="114300" distR="114300" simplePos="0" relativeHeight="251668480" behindDoc="0" locked="0" layoutInCell="1" allowOverlap="1" wp14:anchorId="0FDF37CE" wp14:editId="75A23D5E">
             <wp:simplePos x="0" y="0"/>
@@ -851,7 +696,7 @@
                     <pic:cNvPicPr/>
                   </pic:nvPicPr>
                   <pic:blipFill>
-                    <a:blip r:embed="rId14">
+                    <a:blip r:embed="rId12">
                       <a:extLst>
                         <a:ext uri="{28A0092B-C50C-407E-A947-70E740481C1C}">
                           <a14:useLocalDpi xmlns:a14="http://schemas.microsoft.com/office/drawing/2010/main" val="0"/>
@@ -887,7 +732,6 @@
     <w:p/>
     <w:p>
       <w:r>
-        <w:lastRenderedPageBreak/>
         <w:t xml:space="preserve">Para facilitar la búsqueda de </w:t>
       </w:r>
       <w:proofErr w:type="spellStart"/>
@@ -932,7 +776,7 @@
                     <pic:cNvPicPr/>
                   </pic:nvPicPr>
                   <pic:blipFill>
-                    <a:blip r:embed="rId15"/>
+                    <a:blip r:embed="rId13"/>
                     <a:stretch>
                       <a:fillRect/>
                     </a:stretch>
@@ -968,6 +812,7 @@
         </w:numPr>
       </w:pPr>
       <w:r>
+        <w:lastRenderedPageBreak/>
         <w:t>Se han encontrado 6 bugs de los cuales, aquellos marcados con una cruz azul, pueden ser considerados falsos positivos debido a la implementación del código.</w:t>
       </w:r>
     </w:p>
@@ -1205,7 +1050,7 @@
                     <pic:cNvPicPr/>
                   </pic:nvPicPr>
                   <pic:blipFill>
-                    <a:blip r:embed="rId16"/>
+                    <a:blip r:embed="rId14"/>
                     <a:stretch>
                       <a:fillRect/>
                     </a:stretch>
@@ -1253,12 +1098,139 @@
         <w:rPr>
           <w:noProof/>
         </w:rPr>
-        <w:lastRenderedPageBreak/>
         <w:drawing>
           <wp:inline distT="0" distB="0" distL="0" distR="0" wp14:anchorId="1E26E5E4" wp14:editId="554E227C">
             <wp:extent cx="5400040" cy="1812290"/>
             <wp:effectExtent l="0" t="0" r="0" b="0"/>
             <wp:docPr id="30" name="Imagen 30"/>
+            <wp:cNvGraphicFramePr>
+              <a:graphicFrameLocks xmlns:a="http://schemas.openxmlformats.org/drawingml/2006/main" noChangeAspect="1"/>
+            </wp:cNvGraphicFramePr>
+            <a:graphic xmlns:a="http://schemas.openxmlformats.org/drawingml/2006/main">
+              <a:graphicData uri="http://schemas.openxmlformats.org/drawingml/2006/picture">
+                <pic:pic xmlns:pic="http://schemas.openxmlformats.org/drawingml/2006/picture">
+                  <pic:nvPicPr>
+                    <pic:cNvPr id="1" name=""/>
+                    <pic:cNvPicPr/>
+                  </pic:nvPicPr>
+                  <pic:blipFill>
+                    <a:blip r:embed="rId15"/>
+                    <a:stretch>
+                      <a:fillRect/>
+                    </a:stretch>
+                  </pic:blipFill>
+                  <pic:spPr>
+                    <a:xfrm>
+                      <a:off x="0" y="0"/>
+                      <a:ext cx="5400040" cy="1812290"/>
+                    </a:xfrm>
+                    <a:prstGeom prst="rect">
+                      <a:avLst/>
+                    </a:prstGeom>
+                  </pic:spPr>
+                </pic:pic>
+              </a:graphicData>
+            </a:graphic>
+          </wp:inline>
+        </w:drawing>
+      </w:r>
+    </w:p>
+    <w:p/>
+    <w:p>
+      <w:pPr>
+        <w:pStyle w:val="Prrafodelista"/>
+        <w:numPr>
+          <w:ilvl w:val="0"/>
+          <w:numId w:val="8"/>
+        </w:numPr>
+        <w:rPr>
+          <w:sz w:val="28"/>
+          <w:szCs w:val="28"/>
+        </w:rPr>
+      </w:pPr>
+      <w:r>
+        <w:rPr>
+          <w:sz w:val="28"/>
+          <w:szCs w:val="28"/>
+        </w:rPr>
+        <w:t>Solución</w:t>
+      </w:r>
+    </w:p>
+    <w:p>
+      <w:r>
+        <w:rPr>
+          <w:noProof/>
+        </w:rPr>
+        <w:drawing>
+          <wp:inline distT="0" distB="0" distL="0" distR="0" wp14:anchorId="318DD3E7" wp14:editId="29070B21">
+            <wp:extent cx="5001323" cy="1019317"/>
+            <wp:effectExtent l="0" t="0" r="8890" b="9525"/>
+            <wp:docPr id="31" name="Imagen 31"/>
+            <wp:cNvGraphicFramePr>
+              <a:graphicFrameLocks xmlns:a="http://schemas.openxmlformats.org/drawingml/2006/main" noChangeAspect="1"/>
+            </wp:cNvGraphicFramePr>
+            <a:graphic xmlns:a="http://schemas.openxmlformats.org/drawingml/2006/main">
+              <a:graphicData uri="http://schemas.openxmlformats.org/drawingml/2006/picture">
+                <pic:pic xmlns:pic="http://schemas.openxmlformats.org/drawingml/2006/picture">
+                  <pic:nvPicPr>
+                    <pic:cNvPr id="1" name=""/>
+                    <pic:cNvPicPr/>
+                  </pic:nvPicPr>
+                  <pic:blipFill>
+                    <a:blip r:embed="rId16"/>
+                    <a:stretch>
+                      <a:fillRect/>
+                    </a:stretch>
+                  </pic:blipFill>
+                  <pic:spPr>
+                    <a:xfrm>
+                      <a:off x="0" y="0"/>
+                      <a:ext cx="5001323" cy="1019317"/>
+                    </a:xfrm>
+                    <a:prstGeom prst="rect">
+                      <a:avLst/>
+                    </a:prstGeom>
+                  </pic:spPr>
+                </pic:pic>
+              </a:graphicData>
+            </a:graphic>
+          </wp:inline>
+        </w:drawing>
+      </w:r>
+    </w:p>
+    <w:p/>
+    <w:p>
+      <w:r>
+        <w:lastRenderedPageBreak/>
+        <w:t xml:space="preserve">Otro de los bugs es la recomendación del uso de </w:t>
+      </w:r>
+      <w:proofErr w:type="spellStart"/>
+      <w:r>
+        <w:t>equals</w:t>
+      </w:r>
+      <w:proofErr w:type="spellEnd"/>
+      <w:r>
+        <w:t xml:space="preserve"> en la siguiente condición de </w:t>
+      </w:r>
+      <w:proofErr w:type="spellStart"/>
+      <w:r>
+        <w:t>ConstantValidator</w:t>
+      </w:r>
+      <w:proofErr w:type="spellEnd"/>
+      <w:r>
+        <w:t>:</w:t>
+      </w:r>
+    </w:p>
+    <w:p>
+      <w:r>
+        <w:rPr>
+          <w:noProof/>
+        </w:rPr>
+        <w:drawing>
+          <wp:inline distT="0" distB="0" distL="0" distR="0" wp14:anchorId="0E42AC09" wp14:editId="2ECE8DD7">
+            <wp:extent cx="5400040" cy="1149985"/>
+            <wp:effectExtent l="0" t="0" r="0" b="0"/>
+            <wp:docPr id="12" name="Imagen 12"/>
             <wp:cNvGraphicFramePr>
               <a:graphicFrameLocks xmlns:a="http://schemas.openxmlformats.org/drawingml/2006/main" noChangeAspect="1"/>
             </wp:cNvGraphicFramePr>
@@ -1278,7 +1250,7 @@
                   <pic:spPr>
                     <a:xfrm>
                       <a:off x="0" y="0"/>
-                      <a:ext cx="5400040" cy="1812290"/>
+                      <a:ext cx="5400040" cy="1149985"/>
                     </a:xfrm>
                     <a:prstGeom prst="rect">
                       <a:avLst/>
@@ -1291,37 +1263,16 @@
         </w:drawing>
       </w:r>
     </w:p>
-    <w:p/>
-    <w:p>
-      <w:pPr>
-        <w:pStyle w:val="Prrafodelista"/>
-        <w:numPr>
-          <w:ilvl w:val="0"/>
-          <w:numId w:val="8"/>
-        </w:numPr>
-        <w:rPr>
-          <w:sz w:val="28"/>
-          <w:szCs w:val="28"/>
-        </w:rPr>
-      </w:pPr>
-      <w:r>
-        <w:rPr>
-          <w:sz w:val="28"/>
-          <w:szCs w:val="28"/>
-        </w:rPr>
-        <w:t>Solución</w:t>
-      </w:r>
-    </w:p>
     <w:p>
       <w:r>
         <w:rPr>
           <w:noProof/>
         </w:rPr>
         <w:drawing>
-          <wp:inline distT="0" distB="0" distL="0" distR="0" wp14:anchorId="318DD3E7" wp14:editId="29070B21">
-            <wp:extent cx="5001323" cy="1019317"/>
-            <wp:effectExtent l="0" t="0" r="8890" b="9525"/>
-            <wp:docPr id="31" name="Imagen 31"/>
+          <wp:inline distT="0" distB="0" distL="0" distR="0" wp14:anchorId="45245044" wp14:editId="1D280E68">
+            <wp:extent cx="3496163" cy="581106"/>
+            <wp:effectExtent l="0" t="0" r="9525" b="9525"/>
+            <wp:docPr id="13" name="Imagen 13"/>
             <wp:cNvGraphicFramePr>
               <a:graphicFrameLocks xmlns:a="http://schemas.openxmlformats.org/drawingml/2006/main" noChangeAspect="1"/>
             </wp:cNvGraphicFramePr>
@@ -1341,7 +1292,7 @@
                   <pic:spPr>
                     <a:xfrm>
                       <a:off x="0" y="0"/>
-                      <a:ext cx="5001323" cy="1019317"/>
+                      <a:ext cx="3496163" cy="581106"/>
                     </a:xfrm>
                     <a:prstGeom prst="rect">
                       <a:avLst/>
@@ -1356,24 +1307,19 @@
     </w:p>
     <w:p/>
     <w:p>
-      <w:r>
-        <w:t xml:space="preserve">Otro de los bugs es la recomendación del uso de </w:t>
-      </w:r>
-      <w:proofErr w:type="spellStart"/>
-      <w:r>
-        <w:t>equals</w:t>
-      </w:r>
-      <w:proofErr w:type="spellEnd"/>
-      <w:r>
-        <w:t xml:space="preserve"> en la siguiente condición de </w:t>
-      </w:r>
-      <w:proofErr w:type="spellStart"/>
-      <w:r>
-        <w:t>ConstantValidator</w:t>
-      </w:r>
-      <w:proofErr w:type="spellEnd"/>
-      <w:r>
-        <w:t>:</w:t>
+      <w:pPr>
+        <w:pStyle w:val="Prrafodelista"/>
+        <w:numPr>
+          <w:ilvl w:val="0"/>
+          <w:numId w:val="6"/>
+        </w:numPr>
+      </w:pPr>
+      <w:r>
+        <w:rPr>
+          <w:sz w:val="28"/>
+          <w:szCs w:val="28"/>
+        </w:rPr>
+        <w:t>Solución</w:t>
       </w:r>
     </w:p>
     <w:p>
@@ -1382,10 +1328,10 @@
           <w:noProof/>
         </w:rPr>
         <w:drawing>
-          <wp:inline distT="0" distB="0" distL="0" distR="0" wp14:anchorId="0E42AC09" wp14:editId="2ECE8DD7">
-            <wp:extent cx="5400040" cy="1149985"/>
+          <wp:inline distT="0" distB="0" distL="0" distR="0" wp14:anchorId="24BD6D1F" wp14:editId="121000BA">
+            <wp:extent cx="3772426" cy="457264"/>
             <wp:effectExtent l="0" t="0" r="0" b="0"/>
-            <wp:docPr id="12" name="Imagen 12"/>
+            <wp:docPr id="14" name="Imagen 14"/>
             <wp:cNvGraphicFramePr>
               <a:graphicFrameLocks xmlns:a="http://schemas.openxmlformats.org/drawingml/2006/main" noChangeAspect="1"/>
             </wp:cNvGraphicFramePr>
@@ -1405,7 +1351,7 @@
                   <pic:spPr>
                     <a:xfrm>
                       <a:off x="0" y="0"/>
-                      <a:ext cx="5400040" cy="1149985"/>
+                      <a:ext cx="3772426" cy="457264"/>
                     </a:xfrm>
                     <a:prstGeom prst="rect">
                       <a:avLst/>
@@ -1418,16 +1364,176 @@
         </w:drawing>
       </w:r>
     </w:p>
+    <w:p/>
+    <w:p>
+      <w:pPr>
+        <w:pStyle w:val="Prrafodelista"/>
+        <w:numPr>
+          <w:ilvl w:val="0"/>
+          <w:numId w:val="5"/>
+        </w:numPr>
+      </w:pPr>
+      <w:r>
+        <w:t>Se han encontrado 16 vulnerabilidades, las cuales se deben principalmente al uso de objetos persistentes con la anotación @</w:t>
+      </w:r>
+      <w:proofErr w:type="spellStart"/>
+      <w:r>
+        <w:t>Entity</w:t>
+      </w:r>
+      <w:proofErr w:type="spellEnd"/>
+      <w:r>
+        <w:t xml:space="preserve"> como argumento de un método con @</w:t>
+      </w:r>
+      <w:proofErr w:type="spellStart"/>
+      <w:r>
+        <w:t>RequestMapping</w:t>
+      </w:r>
+      <w:proofErr w:type="spellEnd"/>
+      <w:r>
+        <w:t>. De esto podemos deducir que el número de vulnerabilidades no se va a reducir, porque forma parte del patrón de programación utilizado a lo largo del proyecto.</w:t>
+      </w:r>
+    </w:p>
+    <w:p>
+      <w:pPr>
+        <w:pStyle w:val="Prrafodelista"/>
+        <w:numPr>
+          <w:ilvl w:val="0"/>
+          <w:numId w:val="5"/>
+        </w:numPr>
+      </w:pPr>
+      <w:r>
+        <w:t xml:space="preserve">Se han encontrado 24 </w:t>
+      </w:r>
+      <w:proofErr w:type="spellStart"/>
+      <w:r>
+        <w:t>Hotspots</w:t>
+      </w:r>
+      <w:proofErr w:type="spellEnd"/>
+      <w:r>
+        <w:t>, de los cuales 11 se deben al uso de anotaciones @</w:t>
+      </w:r>
+      <w:proofErr w:type="spellStart"/>
+      <w:r>
+        <w:t>PreAuthorize</w:t>
+      </w:r>
+      <w:proofErr w:type="spellEnd"/>
+      <w:r>
+        <w:t xml:space="preserve"> y @</w:t>
+      </w:r>
+      <w:proofErr w:type="spellStart"/>
+      <w:r>
+        <w:t>PostAuthorize</w:t>
+      </w:r>
+      <w:proofErr w:type="spellEnd"/>
+      <w:r>
+        <w:t xml:space="preserve"> y 12 al uso de </w:t>
+      </w:r>
+      <w:proofErr w:type="spellStart"/>
+      <w:r>
+        <w:t>patterns</w:t>
+      </w:r>
+      <w:proofErr w:type="spellEnd"/>
+      <w:r>
+        <w:t>.</w:t>
+      </w:r>
+    </w:p>
+    <w:p/>
+    <w:p>
+      <w:pPr>
+        <w:pStyle w:val="Prrafodelista"/>
+        <w:numPr>
+          <w:ilvl w:val="0"/>
+          <w:numId w:val="5"/>
+        </w:numPr>
+      </w:pPr>
+      <w:r>
+        <w:t xml:space="preserve">Se han encontrado 213 </w:t>
+      </w:r>
+      <w:proofErr w:type="spellStart"/>
+      <w:r>
+        <w:t>Code</w:t>
+      </w:r>
+      <w:proofErr w:type="spellEnd"/>
+      <w:r>
+        <w:t xml:space="preserve"> </w:t>
+      </w:r>
+      <w:proofErr w:type="spellStart"/>
+      <w:r>
+        <w:t>Smells</w:t>
+      </w:r>
+      <w:proofErr w:type="spellEnd"/>
+      <w:r>
+        <w:t xml:space="preserve">, en las cuales hay 5 </w:t>
+      </w:r>
+      <w:proofErr w:type="spellStart"/>
+      <w:r>
+        <w:t>Blockers</w:t>
+      </w:r>
+      <w:proofErr w:type="spellEnd"/>
+      <w:r>
+        <w:t xml:space="preserve">, 19 </w:t>
+      </w:r>
+      <w:proofErr w:type="spellStart"/>
+      <w:r>
+        <w:t>Critical</w:t>
+      </w:r>
+      <w:proofErr w:type="spellEnd"/>
+      <w:r>
+        <w:t xml:space="preserve">, 25 </w:t>
+      </w:r>
+      <w:proofErr w:type="spellStart"/>
+      <w:r>
+        <w:t>Mayors</w:t>
+      </w:r>
+      <w:proofErr w:type="spellEnd"/>
+      <w:r>
+        <w:t xml:space="preserve">, 162 </w:t>
+      </w:r>
+      <w:proofErr w:type="spellStart"/>
+      <w:r>
+        <w:t>Minors</w:t>
+      </w:r>
+      <w:proofErr w:type="spellEnd"/>
+      <w:r>
+        <w:t xml:space="preserve"> y 2 </w:t>
+      </w:r>
+      <w:proofErr w:type="spellStart"/>
+      <w:r>
+        <w:t>Info</w:t>
+      </w:r>
+      <w:proofErr w:type="spellEnd"/>
+      <w:r>
+        <w:t>.</w:t>
+      </w:r>
+    </w:p>
+    <w:p>
+      <w:pPr>
+        <w:pStyle w:val="Prrafodelista"/>
+      </w:pPr>
+    </w:p>
+    <w:p>
+      <w:r>
+        <w:t xml:space="preserve">Comenzaremos resolviendo los </w:t>
+      </w:r>
+      <w:proofErr w:type="spellStart"/>
+      <w:r>
+        <w:t>Info</w:t>
+      </w:r>
+      <w:proofErr w:type="spellEnd"/>
+      <w:r>
+        <w:t>:</w:t>
+      </w:r>
+    </w:p>
     <w:p>
       <w:r>
         <w:rPr>
           <w:noProof/>
         </w:rPr>
         <w:drawing>
-          <wp:inline distT="0" distB="0" distL="0" distR="0" wp14:anchorId="45245044" wp14:editId="1D280E68">
-            <wp:extent cx="3496163" cy="581106"/>
-            <wp:effectExtent l="0" t="0" r="9525" b="9525"/>
-            <wp:docPr id="13" name="Imagen 13"/>
+          <wp:inline distT="0" distB="0" distL="0" distR="0" wp14:anchorId="0AF89778" wp14:editId="7DD79D66">
+            <wp:extent cx="5400040" cy="1026160"/>
+            <wp:effectExtent l="0" t="0" r="0" b="2540"/>
+            <wp:docPr id="15" name="Imagen 15"/>
             <wp:cNvGraphicFramePr>
               <a:graphicFrameLocks xmlns:a="http://schemas.openxmlformats.org/drawingml/2006/main" noChangeAspect="1"/>
             </wp:cNvGraphicFramePr>
@@ -1447,268 +1553,6 @@
                   <pic:spPr>
                     <a:xfrm>
                       <a:off x="0" y="0"/>
-                      <a:ext cx="3496163" cy="581106"/>
-                    </a:xfrm>
-                    <a:prstGeom prst="rect">
-                      <a:avLst/>
-                    </a:prstGeom>
-                  </pic:spPr>
-                </pic:pic>
-              </a:graphicData>
-            </a:graphic>
-          </wp:inline>
-        </w:drawing>
-      </w:r>
-    </w:p>
-    <w:p/>
-    <w:p>
-      <w:pPr>
-        <w:pStyle w:val="Prrafodelista"/>
-        <w:numPr>
-          <w:ilvl w:val="0"/>
-          <w:numId w:val="6"/>
-        </w:numPr>
-      </w:pPr>
-      <w:r>
-        <w:rPr>
-          <w:sz w:val="28"/>
-          <w:szCs w:val="28"/>
-        </w:rPr>
-        <w:t>Solución</w:t>
-      </w:r>
-    </w:p>
-    <w:p>
-      <w:r>
-        <w:rPr>
-          <w:noProof/>
-        </w:rPr>
-        <w:drawing>
-          <wp:inline distT="0" distB="0" distL="0" distR="0" wp14:anchorId="24BD6D1F" wp14:editId="121000BA">
-            <wp:extent cx="3772426" cy="457264"/>
-            <wp:effectExtent l="0" t="0" r="0" b="0"/>
-            <wp:docPr id="14" name="Imagen 14"/>
-            <wp:cNvGraphicFramePr>
-              <a:graphicFrameLocks xmlns:a="http://schemas.openxmlformats.org/drawingml/2006/main" noChangeAspect="1"/>
-            </wp:cNvGraphicFramePr>
-            <a:graphic xmlns:a="http://schemas.openxmlformats.org/drawingml/2006/main">
-              <a:graphicData uri="http://schemas.openxmlformats.org/drawingml/2006/picture">
-                <pic:pic xmlns:pic="http://schemas.openxmlformats.org/drawingml/2006/picture">
-                  <pic:nvPicPr>
-                    <pic:cNvPr id="1" name=""/>
-                    <pic:cNvPicPr/>
-                  </pic:nvPicPr>
-                  <pic:blipFill>
-                    <a:blip r:embed="rId21"/>
-                    <a:stretch>
-                      <a:fillRect/>
-                    </a:stretch>
-                  </pic:blipFill>
-                  <pic:spPr>
-                    <a:xfrm>
-                      <a:off x="0" y="0"/>
-                      <a:ext cx="3772426" cy="457264"/>
-                    </a:xfrm>
-                    <a:prstGeom prst="rect">
-                      <a:avLst/>
-                    </a:prstGeom>
-                  </pic:spPr>
-                </pic:pic>
-              </a:graphicData>
-            </a:graphic>
-          </wp:inline>
-        </w:drawing>
-      </w:r>
-    </w:p>
-    <w:p/>
-    <w:p>
-      <w:pPr>
-        <w:pStyle w:val="Prrafodelista"/>
-        <w:numPr>
-          <w:ilvl w:val="0"/>
-          <w:numId w:val="5"/>
-        </w:numPr>
-      </w:pPr>
-      <w:r>
-        <w:t>Se han encontrado 16 vulnerabilidades, las cuales se deben principalmente al uso de objetos persistentes con la anotación @</w:t>
-      </w:r>
-      <w:proofErr w:type="spellStart"/>
-      <w:r>
-        <w:t>Entity</w:t>
-      </w:r>
-      <w:proofErr w:type="spellEnd"/>
-      <w:r>
-        <w:t xml:space="preserve"> como argumento de un método con @</w:t>
-      </w:r>
-      <w:proofErr w:type="spellStart"/>
-      <w:r>
-        <w:t>RequestMapping</w:t>
-      </w:r>
-      <w:proofErr w:type="spellEnd"/>
-      <w:r>
-        <w:t>. De esto podemos deducir que el número de vulnerabilidades no se va a reducir, porque forma parte del patrón de programación utilizado a lo largo del proyecto.</w:t>
-      </w:r>
-    </w:p>
-    <w:p>
-      <w:pPr>
-        <w:pStyle w:val="Prrafodelista"/>
-        <w:numPr>
-          <w:ilvl w:val="0"/>
-          <w:numId w:val="5"/>
-        </w:numPr>
-      </w:pPr>
-      <w:r>
-        <w:lastRenderedPageBreak/>
-        <w:t xml:space="preserve">Se han encontrado 24 </w:t>
-      </w:r>
-      <w:proofErr w:type="spellStart"/>
-      <w:r>
-        <w:t>Hotspots</w:t>
-      </w:r>
-      <w:proofErr w:type="spellEnd"/>
-      <w:r>
-        <w:t>, de los cuales 11 se deben al uso de anotaciones @</w:t>
-      </w:r>
-      <w:proofErr w:type="spellStart"/>
-      <w:r>
-        <w:t>PreAuthorize</w:t>
-      </w:r>
-      <w:proofErr w:type="spellEnd"/>
-      <w:r>
-        <w:t xml:space="preserve"> y @</w:t>
-      </w:r>
-      <w:proofErr w:type="spellStart"/>
-      <w:r>
-        <w:t>PostAuthorize</w:t>
-      </w:r>
-      <w:proofErr w:type="spellEnd"/>
-      <w:r>
-        <w:t xml:space="preserve"> y 12 al uso de </w:t>
-      </w:r>
-      <w:proofErr w:type="spellStart"/>
-      <w:r>
-        <w:t>patterns</w:t>
-      </w:r>
-      <w:proofErr w:type="spellEnd"/>
-      <w:r>
-        <w:t>.</w:t>
-      </w:r>
-    </w:p>
-    <w:p/>
-    <w:p>
-      <w:pPr>
-        <w:pStyle w:val="Prrafodelista"/>
-        <w:numPr>
-          <w:ilvl w:val="0"/>
-          <w:numId w:val="5"/>
-        </w:numPr>
-      </w:pPr>
-      <w:r>
-        <w:t xml:space="preserve">Se han encontrado 213 </w:t>
-      </w:r>
-      <w:proofErr w:type="spellStart"/>
-      <w:r>
-        <w:t>Code</w:t>
-      </w:r>
-      <w:proofErr w:type="spellEnd"/>
-      <w:r>
-        <w:t xml:space="preserve"> </w:t>
-      </w:r>
-      <w:proofErr w:type="spellStart"/>
-      <w:r>
-        <w:t>Smells</w:t>
-      </w:r>
-      <w:proofErr w:type="spellEnd"/>
-      <w:r>
-        <w:t xml:space="preserve">, en las cuales hay 5 </w:t>
-      </w:r>
-      <w:proofErr w:type="spellStart"/>
-      <w:r>
-        <w:t>Blockers</w:t>
-      </w:r>
-      <w:proofErr w:type="spellEnd"/>
-      <w:r>
-        <w:t xml:space="preserve">, 19 </w:t>
-      </w:r>
-      <w:proofErr w:type="spellStart"/>
-      <w:r>
-        <w:t>Critical</w:t>
-      </w:r>
-      <w:proofErr w:type="spellEnd"/>
-      <w:r>
-        <w:t xml:space="preserve">, 25 </w:t>
-      </w:r>
-      <w:proofErr w:type="spellStart"/>
-      <w:r>
-        <w:t>Mayors</w:t>
-      </w:r>
-      <w:proofErr w:type="spellEnd"/>
-      <w:r>
-        <w:t xml:space="preserve">, 162 </w:t>
-      </w:r>
-      <w:proofErr w:type="spellStart"/>
-      <w:r>
-        <w:t>Minors</w:t>
-      </w:r>
-      <w:proofErr w:type="spellEnd"/>
-      <w:r>
-        <w:t xml:space="preserve"> y 2 </w:t>
-      </w:r>
-      <w:proofErr w:type="spellStart"/>
-      <w:r>
-        <w:t>Info</w:t>
-      </w:r>
-      <w:proofErr w:type="spellEnd"/>
-      <w:r>
-        <w:t>.</w:t>
-      </w:r>
-    </w:p>
-    <w:p>
-      <w:pPr>
-        <w:pStyle w:val="Prrafodelista"/>
-      </w:pPr>
-    </w:p>
-    <w:p>
-      <w:r>
-        <w:t xml:space="preserve">Comenzaremos resolviendo los </w:t>
-      </w:r>
-      <w:proofErr w:type="spellStart"/>
-      <w:r>
-        <w:t>Info</w:t>
-      </w:r>
-      <w:proofErr w:type="spellEnd"/>
-      <w:r>
-        <w:t>:</w:t>
-      </w:r>
-    </w:p>
-    <w:p>
-      <w:r>
-        <w:rPr>
-          <w:noProof/>
-        </w:rPr>
-        <w:drawing>
-          <wp:inline distT="0" distB="0" distL="0" distR="0" wp14:anchorId="0AF89778" wp14:editId="7DD79D66">
-            <wp:extent cx="5400040" cy="1026160"/>
-            <wp:effectExtent l="0" t="0" r="0" b="2540"/>
-            <wp:docPr id="15" name="Imagen 15"/>
-            <wp:cNvGraphicFramePr>
-              <a:graphicFrameLocks xmlns:a="http://schemas.openxmlformats.org/drawingml/2006/main" noChangeAspect="1"/>
-            </wp:cNvGraphicFramePr>
-            <a:graphic xmlns:a="http://schemas.openxmlformats.org/drawingml/2006/main">
-              <a:graphicData uri="http://schemas.openxmlformats.org/drawingml/2006/picture">
-                <pic:pic xmlns:pic="http://schemas.openxmlformats.org/drawingml/2006/picture">
-                  <pic:nvPicPr>
-                    <pic:cNvPr id="1" name=""/>
-                    <pic:cNvPicPr/>
-                  </pic:nvPicPr>
-                  <pic:blipFill>
-                    <a:blip r:embed="rId22"/>
-                    <a:stretch>
-                      <a:fillRect/>
-                    </a:stretch>
-                  </pic:blipFill>
-                  <pic:spPr>
-                    <a:xfrm>
-                      <a:off x="0" y="0"/>
                       <a:ext cx="5400040" cy="1026160"/>
                     </a:xfrm>
                     <a:prstGeom prst="rect">
@@ -1740,6 +1584,7 @@
         <w:rPr>
           <w:noProof/>
         </w:rPr>
+        <w:lastRenderedPageBreak/>
         <w:drawing>
           <wp:anchor distT="0" distB="0" distL="114300" distR="114300" simplePos="0" relativeHeight="251669504" behindDoc="0" locked="0" layoutInCell="1" allowOverlap="1" wp14:anchorId="53BE44D8" wp14:editId="1CF0B0CA">
             <wp:simplePos x="0" y="0"/>
@@ -1764,7 +1609,7 @@
                     <pic:cNvPicPr/>
                   </pic:nvPicPr>
                   <pic:blipFill>
-                    <a:blip r:embed="rId23">
+                    <a:blip r:embed="rId21">
                       <a:extLst>
                         <a:ext uri="{28A0092B-C50C-407E-A947-70E740481C1C}">
                           <a14:useLocalDpi xmlns:a14="http://schemas.microsoft.com/office/drawing/2010/main" val="0"/>
@@ -1899,12 +1744,191 @@
         <w:rPr>
           <w:noProof/>
         </w:rPr>
-        <w:lastRenderedPageBreak/>
         <w:drawing>
           <wp:inline distT="0" distB="0" distL="0" distR="0" wp14:anchorId="26FFD244" wp14:editId="3F325298">
             <wp:extent cx="5400040" cy="2459355"/>
             <wp:effectExtent l="0" t="0" r="0" b="0"/>
             <wp:docPr id="17" name="Imagen 17"/>
+            <wp:cNvGraphicFramePr>
+              <a:graphicFrameLocks xmlns:a="http://schemas.openxmlformats.org/drawingml/2006/main" noChangeAspect="1"/>
+            </wp:cNvGraphicFramePr>
+            <a:graphic xmlns:a="http://schemas.openxmlformats.org/drawingml/2006/main">
+              <a:graphicData uri="http://schemas.openxmlformats.org/drawingml/2006/picture">
+                <pic:pic xmlns:pic="http://schemas.openxmlformats.org/drawingml/2006/picture">
+                  <pic:nvPicPr>
+                    <pic:cNvPr id="1" name=""/>
+                    <pic:cNvPicPr/>
+                  </pic:nvPicPr>
+                  <pic:blipFill>
+                    <a:blip r:embed="rId22"/>
+                    <a:stretch>
+                      <a:fillRect/>
+                    </a:stretch>
+                  </pic:blipFill>
+                  <pic:spPr>
+                    <a:xfrm>
+                      <a:off x="0" y="0"/>
+                      <a:ext cx="5400040" cy="2459355"/>
+                    </a:xfrm>
+                    <a:prstGeom prst="rect">
+                      <a:avLst/>
+                    </a:prstGeom>
+                  </pic:spPr>
+                </pic:pic>
+              </a:graphicData>
+            </a:graphic>
+          </wp:inline>
+        </w:drawing>
+      </w:r>
+    </w:p>
+    <w:p>
+      <w:r>
+        <w:t xml:space="preserve">Los cuales se deben a que faltan algunos </w:t>
+      </w:r>
+      <w:proofErr w:type="spellStart"/>
+      <w:r>
+        <w:t>asserts</w:t>
+      </w:r>
+      <w:proofErr w:type="spellEnd"/>
+      <w:r>
+        <w:t xml:space="preserve"> o se encuentran incompletos. Su corrección es rápida, puesto que muchos de ellos se encuentras ausentes debido a despistes.</w:t>
+      </w:r>
+    </w:p>
+    <w:p>
+      <w:pPr>
+        <w:pStyle w:val="Prrafodelista"/>
+        <w:numPr>
+          <w:ilvl w:val="0"/>
+          <w:numId w:val="5"/>
+        </w:numPr>
+      </w:pPr>
+      <w:r>
+        <w:lastRenderedPageBreak/>
+        <w:t xml:space="preserve">Algunos de uno de los </w:t>
+      </w:r>
+      <w:proofErr w:type="spellStart"/>
+      <w:r>
+        <w:t>Code</w:t>
+      </w:r>
+      <w:proofErr w:type="spellEnd"/>
+      <w:r>
+        <w:t xml:space="preserve"> </w:t>
+      </w:r>
+      <w:proofErr w:type="spellStart"/>
+      <w:r>
+        <w:t>Smells</w:t>
+      </w:r>
+      <w:proofErr w:type="spellEnd"/>
+      <w:r>
+        <w:t xml:space="preserve"> de severidad </w:t>
+      </w:r>
+      <w:proofErr w:type="spellStart"/>
+      <w:r>
+        <w:t>Critical</w:t>
+      </w:r>
+      <w:proofErr w:type="spellEnd"/>
+      <w:r>
+        <w:t xml:space="preserve"> son:</w:t>
+      </w:r>
+      <w:r>
+        <w:rPr>
+          <w:noProof/>
+        </w:rPr>
+        <w:drawing>
+          <wp:inline distT="0" distB="0" distL="0" distR="0" wp14:anchorId="08976D89" wp14:editId="3451CBDB">
+            <wp:extent cx="5400040" cy="4351020"/>
+            <wp:effectExtent l="0" t="0" r="0" b="0"/>
+            <wp:docPr id="18" name="Imagen 18"/>
+            <wp:cNvGraphicFramePr>
+              <a:graphicFrameLocks xmlns:a="http://schemas.openxmlformats.org/drawingml/2006/main" noChangeAspect="1"/>
+            </wp:cNvGraphicFramePr>
+            <a:graphic xmlns:a="http://schemas.openxmlformats.org/drawingml/2006/main">
+              <a:graphicData uri="http://schemas.openxmlformats.org/drawingml/2006/picture">
+                <pic:pic xmlns:pic="http://schemas.openxmlformats.org/drawingml/2006/picture">
+                  <pic:nvPicPr>
+                    <pic:cNvPr id="1" name=""/>
+                    <pic:cNvPicPr/>
+                  </pic:nvPicPr>
+                  <pic:blipFill>
+                    <a:blip r:embed="rId23"/>
+                    <a:stretch>
+                      <a:fillRect/>
+                    </a:stretch>
+                  </pic:blipFill>
+                  <pic:spPr>
+                    <a:xfrm>
+                      <a:off x="0" y="0"/>
+                      <a:ext cx="5400040" cy="4351020"/>
+                    </a:xfrm>
+                    <a:prstGeom prst="rect">
+                      <a:avLst/>
+                    </a:prstGeom>
+                  </pic:spPr>
+                </pic:pic>
+              </a:graphicData>
+            </a:graphic>
+          </wp:inline>
+        </w:drawing>
+      </w:r>
+    </w:p>
+    <w:p/>
+    <w:p>
+      <w:pPr>
+        <w:pStyle w:val="Prrafodelista"/>
+        <w:rPr>
+          <w:sz w:val="28"/>
+          <w:szCs w:val="28"/>
+        </w:rPr>
+      </w:pPr>
+    </w:p>
+    <w:p>
+      <w:pPr>
+        <w:pStyle w:val="Prrafodelista"/>
+        <w:rPr>
+          <w:sz w:val="28"/>
+          <w:szCs w:val="28"/>
+        </w:rPr>
+      </w:pPr>
+    </w:p>
+    <w:p>
+      <w:pPr>
+        <w:pStyle w:val="Prrafodelista"/>
+        <w:rPr>
+          <w:sz w:val="28"/>
+          <w:szCs w:val="28"/>
+        </w:rPr>
+      </w:pPr>
+    </w:p>
+    <w:p>
+      <w:pPr>
+        <w:pStyle w:val="Prrafodelista"/>
+        <w:numPr>
+          <w:ilvl w:val="0"/>
+          <w:numId w:val="6"/>
+        </w:numPr>
+        <w:rPr>
+          <w:sz w:val="28"/>
+          <w:szCs w:val="28"/>
+        </w:rPr>
+      </w:pPr>
+      <w:r>
+        <w:rPr>
+          <w:sz w:val="28"/>
+          <w:szCs w:val="28"/>
+        </w:rPr>
+        <w:t>Solución</w:t>
+      </w:r>
+    </w:p>
+    <w:p>
+      <w:r>
+        <w:rPr>
+          <w:noProof/>
+        </w:rPr>
+        <w:drawing>
+          <wp:inline distT="0" distB="0" distL="0" distR="0" wp14:anchorId="4106550B" wp14:editId="2AF96196">
+            <wp:extent cx="5400040" cy="230505"/>
+            <wp:effectExtent l="0" t="0" r="0" b="0"/>
+            <wp:docPr id="19" name="Imagen 19"/>
             <wp:cNvGraphicFramePr>
               <a:graphicFrameLocks xmlns:a="http://schemas.openxmlformats.org/drawingml/2006/main" noChangeAspect="1"/>
             </wp:cNvGraphicFramePr>
@@ -1924,7 +1948,7 @@
                   <pic:spPr>
                     <a:xfrm>
                       <a:off x="0" y="0"/>
-                      <a:ext cx="5400040" cy="2459355"/>
+                      <a:ext cx="5400040" cy="230505"/>
                     </a:xfrm>
                     <a:prstGeom prst="rect">
                       <a:avLst/>
@@ -1939,61 +1963,15 @@
     </w:p>
     <w:p>
       <w:r>
-        <w:t xml:space="preserve">Los cuales se deben a que faltan algunos </w:t>
-      </w:r>
-      <w:proofErr w:type="spellStart"/>
-      <w:r>
-        <w:t>asserts</w:t>
-      </w:r>
-      <w:proofErr w:type="spellEnd"/>
-      <w:r>
-        <w:t xml:space="preserve"> o se encuentran incompletos. Su corrección es rápida, puesto que muchos de ellos se encuentras ausentes debido a despistes.</w:t>
-      </w:r>
-    </w:p>
-    <w:p>
-      <w:pPr>
-        <w:pStyle w:val="Prrafodelista"/>
-        <w:numPr>
-          <w:ilvl w:val="0"/>
-          <w:numId w:val="5"/>
-        </w:numPr>
-      </w:pPr>
-      <w:r>
-        <w:t xml:space="preserve">Algunos de uno de los </w:t>
-      </w:r>
-      <w:proofErr w:type="spellStart"/>
-      <w:r>
-        <w:t>Code</w:t>
-      </w:r>
-      <w:proofErr w:type="spellEnd"/>
-      <w:r>
-        <w:t xml:space="preserve"> </w:t>
-      </w:r>
-      <w:proofErr w:type="spellStart"/>
-      <w:r>
-        <w:t>Smells</w:t>
-      </w:r>
-      <w:proofErr w:type="spellEnd"/>
-      <w:r>
-        <w:t xml:space="preserve"> de severidad </w:t>
-      </w:r>
-      <w:proofErr w:type="spellStart"/>
-      <w:r>
-        <w:t>Critical</w:t>
-      </w:r>
-      <w:proofErr w:type="spellEnd"/>
-      <w:r>
-        <w:t xml:space="preserve"> son:</w:t>
-      </w:r>
-      <w:r>
         <w:rPr>
           <w:noProof/>
         </w:rPr>
+        <w:lastRenderedPageBreak/>
         <w:drawing>
-          <wp:inline distT="0" distB="0" distL="0" distR="0" wp14:anchorId="08976D89" wp14:editId="3451CBDB">
-            <wp:extent cx="5400040" cy="4351020"/>
-            <wp:effectExtent l="0" t="0" r="0" b="0"/>
-            <wp:docPr id="18" name="Imagen 18"/>
+          <wp:inline distT="0" distB="0" distL="0" distR="0" wp14:anchorId="3C21821F" wp14:editId="6C89B5CD">
+            <wp:extent cx="5400040" cy="3784600"/>
+            <wp:effectExtent l="0" t="0" r="0" b="6350"/>
+            <wp:docPr id="20" name="Imagen 20"/>
             <wp:cNvGraphicFramePr>
               <a:graphicFrameLocks xmlns:a="http://schemas.openxmlformats.org/drawingml/2006/main" noChangeAspect="1"/>
             </wp:cNvGraphicFramePr>
@@ -2013,7 +1991,7 @@
                   <pic:spPr>
                     <a:xfrm>
                       <a:off x="0" y="0"/>
-                      <a:ext cx="5400040" cy="4351020"/>
+                      <a:ext cx="5400040" cy="3784600"/>
                     </a:xfrm>
                     <a:prstGeom prst="rect">
                       <a:avLst/>
@@ -2030,49 +2008,21 @@
     <w:p>
       <w:pPr>
         <w:pStyle w:val="Prrafodelista"/>
-        <w:rPr>
-          <w:sz w:val="28"/>
-          <w:szCs w:val="28"/>
-        </w:rPr>
-      </w:pPr>
-    </w:p>
-    <w:p>
-      <w:pPr>
-        <w:pStyle w:val="Prrafodelista"/>
-        <w:rPr>
-          <w:sz w:val="28"/>
-          <w:szCs w:val="28"/>
-        </w:rPr>
-      </w:pPr>
-    </w:p>
-    <w:p>
-      <w:pPr>
-        <w:pStyle w:val="Prrafodelista"/>
-        <w:rPr>
-          <w:sz w:val="28"/>
-          <w:szCs w:val="28"/>
-        </w:rPr>
-      </w:pPr>
-    </w:p>
-    <w:p>
-      <w:pPr>
-        <w:pStyle w:val="Prrafodelista"/>
         <w:numPr>
           <w:ilvl w:val="0"/>
-          <w:numId w:val="6"/>
+          <w:numId w:val="5"/>
         </w:numPr>
-        <w:rPr>
-          <w:sz w:val="28"/>
-          <w:szCs w:val="28"/>
-        </w:rPr>
-      </w:pPr>
-      <w:r>
-        <w:rPr>
-          <w:sz w:val="28"/>
-          <w:szCs w:val="28"/>
-        </w:rPr>
-        <w:lastRenderedPageBreak/>
-        <w:t>Solución</w:t>
+      </w:pPr>
+      <w:r>
+        <w:t xml:space="preserve">En </w:t>
+      </w:r>
+      <w:proofErr w:type="spellStart"/>
+      <w:r>
+        <w:t>DoctorFormValidator</w:t>
+      </w:r>
+      <w:proofErr w:type="spellEnd"/>
+      <w:r>
+        <w:t>, se ha encontrado:</w:t>
       </w:r>
     </w:p>
     <w:p>
@@ -2081,10 +2031,10 @@
           <w:noProof/>
         </w:rPr>
         <w:drawing>
-          <wp:inline distT="0" distB="0" distL="0" distR="0" wp14:anchorId="4106550B" wp14:editId="2AF96196">
-            <wp:extent cx="5400040" cy="230505"/>
-            <wp:effectExtent l="0" t="0" r="0" b="0"/>
-            <wp:docPr id="19" name="Imagen 19"/>
+          <wp:inline distT="0" distB="0" distL="0" distR="0" wp14:anchorId="7A1071CE" wp14:editId="63EAE13F">
+            <wp:extent cx="5400040" cy="1100455"/>
+            <wp:effectExtent l="0" t="0" r="0" b="4445"/>
+            <wp:docPr id="21" name="Imagen 21"/>
             <wp:cNvGraphicFramePr>
               <a:graphicFrameLocks xmlns:a="http://schemas.openxmlformats.org/drawingml/2006/main" noChangeAspect="1"/>
             </wp:cNvGraphicFramePr>
@@ -2104,7 +2054,7 @@
                   <pic:spPr>
                     <a:xfrm>
                       <a:off x="0" y="0"/>
-                      <a:ext cx="5400040" cy="230505"/>
+                      <a:ext cx="5400040" cy="1100455"/>
                     </a:xfrm>
                     <a:prstGeom prst="rect">
                       <a:avLst/>
@@ -2118,15 +2068,27 @@
       </w:r>
     </w:p>
     <w:p>
+      <w:pPr>
+        <w:pStyle w:val="Prrafodelista"/>
+        <w:numPr>
+          <w:ilvl w:val="0"/>
+          <w:numId w:val="6"/>
+        </w:numPr>
+      </w:pPr>
+      <w:r>
+        <w:t>Solución:</w:t>
+      </w:r>
+    </w:p>
+    <w:p>
       <w:r>
         <w:rPr>
           <w:noProof/>
         </w:rPr>
         <w:drawing>
-          <wp:inline distT="0" distB="0" distL="0" distR="0" wp14:anchorId="3C21821F" wp14:editId="6C89B5CD">
-            <wp:extent cx="5400040" cy="3784600"/>
-            <wp:effectExtent l="0" t="0" r="0" b="6350"/>
-            <wp:docPr id="20" name="Imagen 20"/>
+          <wp:inline distT="0" distB="0" distL="0" distR="0" wp14:anchorId="44D02001" wp14:editId="4B3CE185">
+            <wp:extent cx="4706007" cy="285790"/>
+            <wp:effectExtent l="0" t="0" r="0" b="0"/>
+            <wp:docPr id="22" name="Imagen 22"/>
             <wp:cNvGraphicFramePr>
               <a:graphicFrameLocks xmlns:a="http://schemas.openxmlformats.org/drawingml/2006/main" noChangeAspect="1"/>
             </wp:cNvGraphicFramePr>
@@ -2146,123 +2108,6 @@
                   <pic:spPr>
                     <a:xfrm>
                       <a:off x="0" y="0"/>
-                      <a:ext cx="5400040" cy="3784600"/>
-                    </a:xfrm>
-                    <a:prstGeom prst="rect">
-                      <a:avLst/>
-                    </a:prstGeom>
-                  </pic:spPr>
-                </pic:pic>
-              </a:graphicData>
-            </a:graphic>
-          </wp:inline>
-        </w:drawing>
-      </w:r>
-    </w:p>
-    <w:p/>
-    <w:p>
-      <w:pPr>
-        <w:pStyle w:val="Prrafodelista"/>
-        <w:numPr>
-          <w:ilvl w:val="0"/>
-          <w:numId w:val="5"/>
-        </w:numPr>
-      </w:pPr>
-      <w:r>
-        <w:t xml:space="preserve">En </w:t>
-      </w:r>
-      <w:proofErr w:type="spellStart"/>
-      <w:r>
-        <w:t>DoctorFormValidator</w:t>
-      </w:r>
-      <w:proofErr w:type="spellEnd"/>
-      <w:r>
-        <w:t>, se ha encontrado:</w:t>
-      </w:r>
-    </w:p>
-    <w:p>
-      <w:r>
-        <w:rPr>
-          <w:noProof/>
-        </w:rPr>
-        <w:drawing>
-          <wp:inline distT="0" distB="0" distL="0" distR="0" wp14:anchorId="7A1071CE" wp14:editId="63EAE13F">
-            <wp:extent cx="5400040" cy="1100455"/>
-            <wp:effectExtent l="0" t="0" r="0" b="4445"/>
-            <wp:docPr id="21" name="Imagen 21"/>
-            <wp:cNvGraphicFramePr>
-              <a:graphicFrameLocks xmlns:a="http://schemas.openxmlformats.org/drawingml/2006/main" noChangeAspect="1"/>
-            </wp:cNvGraphicFramePr>
-            <a:graphic xmlns:a="http://schemas.openxmlformats.org/drawingml/2006/main">
-              <a:graphicData uri="http://schemas.openxmlformats.org/drawingml/2006/picture">
-                <pic:pic xmlns:pic="http://schemas.openxmlformats.org/drawingml/2006/picture">
-                  <pic:nvPicPr>
-                    <pic:cNvPr id="1" name=""/>
-                    <pic:cNvPicPr/>
-                  </pic:nvPicPr>
-                  <pic:blipFill>
-                    <a:blip r:embed="rId28"/>
-                    <a:stretch>
-                      <a:fillRect/>
-                    </a:stretch>
-                  </pic:blipFill>
-                  <pic:spPr>
-                    <a:xfrm>
-                      <a:off x="0" y="0"/>
-                      <a:ext cx="5400040" cy="1100455"/>
-                    </a:xfrm>
-                    <a:prstGeom prst="rect">
-                      <a:avLst/>
-                    </a:prstGeom>
-                  </pic:spPr>
-                </pic:pic>
-              </a:graphicData>
-            </a:graphic>
-          </wp:inline>
-        </w:drawing>
-      </w:r>
-    </w:p>
-    <w:p>
-      <w:pPr>
-        <w:pStyle w:val="Prrafodelista"/>
-        <w:numPr>
-          <w:ilvl w:val="0"/>
-          <w:numId w:val="6"/>
-        </w:numPr>
-      </w:pPr>
-      <w:r>
-        <w:t>Solución:</w:t>
-      </w:r>
-    </w:p>
-    <w:p>
-      <w:r>
-        <w:rPr>
-          <w:noProof/>
-        </w:rPr>
-        <w:drawing>
-          <wp:inline distT="0" distB="0" distL="0" distR="0" wp14:anchorId="44D02001" wp14:editId="4B3CE185">
-            <wp:extent cx="4706007" cy="285790"/>
-            <wp:effectExtent l="0" t="0" r="0" b="0"/>
-            <wp:docPr id="22" name="Imagen 22"/>
-            <wp:cNvGraphicFramePr>
-              <a:graphicFrameLocks xmlns:a="http://schemas.openxmlformats.org/drawingml/2006/main" noChangeAspect="1"/>
-            </wp:cNvGraphicFramePr>
-            <a:graphic xmlns:a="http://schemas.openxmlformats.org/drawingml/2006/main">
-              <a:graphicData uri="http://schemas.openxmlformats.org/drawingml/2006/picture">
-                <pic:pic xmlns:pic="http://schemas.openxmlformats.org/drawingml/2006/picture">
-                  <pic:nvPicPr>
-                    <pic:cNvPr id="1" name=""/>
-                    <pic:cNvPicPr/>
-                  </pic:nvPicPr>
-                  <pic:blipFill>
-                    <a:blip r:embed="rId29"/>
-                    <a:stretch>
-                      <a:fillRect/>
-                    </a:stretch>
-                  </pic:blipFill>
-                  <pic:spPr>
-                    <a:xfrm>
-                      <a:off x="0" y="0"/>
                       <a:ext cx="4706007" cy="285790"/>
                     </a:xfrm>
                     <a:prstGeom prst="rect">
@@ -2277,7 +2122,6 @@
       </w:r>
     </w:p>
     <w:p>
-      <w:bookmarkStart w:id="0" w:name="_GoBack"/>
       <w:r>
         <w:rPr>
           <w:noProof/>
@@ -2306,7 +2150,7 @@
                     <pic:cNvPicPr/>
                   </pic:nvPicPr>
                   <pic:blipFill>
-                    <a:blip r:embed="rId30">
+                    <a:blip r:embed="rId28">
                       <a:extLst>
                         <a:ext uri="{28A0092B-C50C-407E-A947-70E740481C1C}">
                           <a14:useLocalDpi xmlns:a14="http://schemas.microsoft.com/office/drawing/2010/main" val="0"/>
@@ -2332,7 +2176,6 @@
           </wp:anchor>
         </w:drawing>
       </w:r>
-      <w:bookmarkEnd w:id="0"/>
     </w:p>
     <w:p/>
     <w:p>
@@ -2393,7 +2236,7 @@
                     <pic:cNvPicPr/>
                   </pic:nvPicPr>
                   <pic:blipFill>
-                    <a:blip r:embed="rId31"/>
+                    <a:blip r:embed="rId29"/>
                     <a:stretch>
                       <a:fillRect/>
                     </a:stretch>
@@ -2469,7 +2312,7 @@
                     <pic:cNvPicPr/>
                   </pic:nvPicPr>
                   <pic:blipFill>
-                    <a:blip r:embed="rId32"/>
+                    <a:blip r:embed="rId30"/>
                     <a:stretch>
                       <a:fillRect/>
                     </a:stretch>

</xml_diff>